<commit_message>
more informations on research
</commit_message>
<xml_diff>
--- a/Documentation/infos_vigne.docx
+++ b/Documentation/infos_vigne.docx
@@ -103,6 +103,7 @@
       <w:pPr>
         <w:pStyle w:val="style0"/>
         <w:tabs>
+          <w:tab w:leader="none" w:pos="709" w:val="left"/>
           <w:tab w:leader="none" w:pos="915" w:val="left"/>
           <w:tab w:leader="none" w:pos="1110" w:val="left"/>
           <w:tab w:leader="none" w:pos="1635" w:val="left"/>
@@ -113,6 +114,7 @@
         <w:rPr/>
         <w:tab/>
         <w:tab/>
+        <w:tab/>
         <w:t>Chardonnay 85 %</w:t>
       </w:r>
     </w:p>
@@ -120,6 +122,7 @@
       <w:pPr>
         <w:pStyle w:val="style0"/>
         <w:tabs>
+          <w:tab w:leader="none" w:pos="709" w:val="left"/>
           <w:tab w:leader="none" w:pos="915" w:val="left"/>
           <w:tab w:leader="none" w:pos="1110" w:val="left"/>
           <w:tab w:leader="none" w:pos="1635" w:val="left"/>
@@ -134,6 +137,7 @@
       <w:pPr>
         <w:pStyle w:val="style0"/>
         <w:tabs>
+          <w:tab w:leader="none" w:pos="709" w:val="left"/>
           <w:tab w:leader="none" w:pos="915" w:val="left"/>
           <w:tab w:leader="none" w:pos="1110" w:val="left"/>
           <w:tab w:leader="none" w:pos="1635" w:val="left"/>
@@ -148,6 +152,7 @@
       <w:pPr>
         <w:pStyle w:val="style0"/>
         <w:tabs>
+          <w:tab w:leader="none" w:pos="709" w:val="left"/>
           <w:tab w:leader="none" w:pos="1155" w:val="left"/>
         </w:tabs>
       </w:pPr>
@@ -160,6 +165,7 @@
       <w:pPr>
         <w:pStyle w:val="style0"/>
         <w:tabs>
+          <w:tab w:leader="none" w:pos="709" w:val="left"/>
           <w:tab w:leader="none" w:pos="1155" w:val="left"/>
         </w:tabs>
       </w:pPr>
@@ -168,6 +174,7 @@
         <w:tab/>
         <w:tab/>
         <w:tab/>
+        <w:tab/>
         <w:t>13 euros</w:t>
       </w:r>
     </w:p>
@@ -175,12 +182,14 @@
       <w:pPr>
         <w:pStyle w:val="style0"/>
         <w:tabs>
+          <w:tab w:leader="none" w:pos="709" w:val="left"/>
           <w:tab w:leader="none" w:pos="1155" w:val="left"/>
         </w:tabs>
       </w:pPr>
       <w:r>
         <w:rPr/>
         <w:tab/>
+        <w:tab/>
         <w:t>bouteilles simples :</w:t>
       </w:r>
     </w:p>
@@ -188,6 +197,7 @@
       <w:pPr>
         <w:pStyle w:val="style0"/>
         <w:tabs>
+          <w:tab w:leader="none" w:pos="709" w:val="left"/>
           <w:tab w:leader="none" w:pos="1155" w:val="left"/>
         </w:tabs>
       </w:pPr>
@@ -196,6 +206,7 @@
         <w:tab/>
         <w:tab/>
         <w:tab/>
+        <w:tab/>
         <w:t>10 euros</w:t>
       </w:r>
     </w:p>
@@ -203,12 +214,14 @@
       <w:pPr>
         <w:pStyle w:val="style0"/>
         <w:tabs>
+          <w:tab w:leader="none" w:pos="709" w:val="left"/>
           <w:tab w:leader="none" w:pos="1155" w:val="left"/>
         </w:tabs>
       </w:pPr>
       <w:r>
         <w:rPr/>
         <w:tab/>
+        <w:tab/>
         <w:t>miel de fleurs Dora</w:t>
       </w:r>
     </w:p>
@@ -216,6 +229,7 @@
       <w:pPr>
         <w:pStyle w:val="style0"/>
         <w:tabs>
+          <w:tab w:leader="none" w:pos="709" w:val="left"/>
           <w:tab w:leader="none" w:pos="1155" w:val="left"/>
         </w:tabs>
       </w:pPr>
@@ -224,6 +238,7 @@
         <w:tab/>
         <w:tab/>
         <w:tab/>
+        <w:tab/>
         <w:t>8 euros pour 500gr</w:t>
       </w:r>
     </w:p>
@@ -231,6 +246,7 @@
       <w:pPr>
         <w:pStyle w:val="style0"/>
         <w:tabs>
+          <w:tab w:leader="none" w:pos="709" w:val="left"/>
           <w:tab w:leader="none" w:pos="1155" w:val="left"/>
         </w:tabs>
       </w:pPr>
@@ -239,6 +255,7 @@
         <w:tab/>
         <w:tab/>
         <w:tab/>
+        <w:tab/>
         <w:t>5 euros pour 250 gr</w:t>
         <w:tab/>
       </w:r>
@@ -247,6 +264,7 @@
       <w:pPr>
         <w:pStyle w:val="style0"/>
         <w:tabs>
+          <w:tab w:leader="none" w:pos="709" w:val="left"/>
           <w:tab w:leader="none" w:pos="915" w:val="left"/>
           <w:tab w:leader="none" w:pos="1110" w:val="left"/>
           <w:tab w:leader="none" w:pos="1635" w:val="left"/>
@@ -261,6 +279,7 @@
       <w:pPr>
         <w:pStyle w:val="style0"/>
         <w:tabs>
+          <w:tab w:leader="none" w:pos="709" w:val="left"/>
           <w:tab w:leader="none" w:pos="915" w:val="left"/>
           <w:tab w:leader="none" w:pos="1110" w:val="left"/>
           <w:tab w:leader="none" w:pos="1635" w:val="left"/>
@@ -275,6 +294,7 @@
       <w:pPr>
         <w:pStyle w:val="style0"/>
         <w:tabs>
+          <w:tab w:leader="none" w:pos="709" w:val="left"/>
           <w:tab w:leader="none" w:pos="915" w:val="left"/>
           <w:tab w:leader="none" w:pos="1110" w:val="left"/>
           <w:tab w:leader="none" w:pos="1635" w:val="left"/>
@@ -290,6 +310,7 @@
       <w:pPr>
         <w:pStyle w:val="style0"/>
         <w:tabs>
+          <w:tab w:leader="none" w:pos="709" w:val="left"/>
           <w:tab w:leader="none" w:pos="915" w:val="left"/>
           <w:tab w:leader="none" w:pos="1110" w:val="left"/>
           <w:tab w:leader="none" w:pos="1635" w:val="left"/>
@@ -304,6 +325,7 @@
         <w:tab/>
         <w:tab/>
         <w:tab/>
+        <w:tab/>
         <w:t>taille Guyot simple</w:t>
       </w:r>
     </w:p>
@@ -311,6 +333,7 @@
       <w:pPr>
         <w:pStyle w:val="style0"/>
         <w:tabs>
+          <w:tab w:leader="none" w:pos="709" w:val="left"/>
           <w:tab w:leader="none" w:pos="915" w:val="left"/>
           <w:tab w:leader="none" w:pos="1110" w:val="left"/>
           <w:tab w:leader="none" w:pos="1635" w:val="left"/>
@@ -323,6 +346,7 @@
         <w:tab/>
         <w:tab/>
         <w:tab/>
+        <w:tab/>
         <w:t>pliage =&gt; avril</w:t>
       </w:r>
     </w:p>
@@ -330,6 +354,7 @@
       <w:pPr>
         <w:pStyle w:val="style0"/>
         <w:tabs>
+          <w:tab w:leader="none" w:pos="709" w:val="left"/>
           <w:tab w:leader="none" w:pos="915" w:val="left"/>
           <w:tab w:leader="none" w:pos="1110" w:val="left"/>
           <w:tab w:leader="none" w:pos="1635" w:val="left"/>
@@ -342,6 +367,7 @@
         <w:tab/>
         <w:tab/>
         <w:tab/>
+        <w:tab/>
         <w:t>égourmandage =&gt; mai</w:t>
       </w:r>
     </w:p>
@@ -349,6 +375,7 @@
       <w:pPr>
         <w:pStyle w:val="style0"/>
         <w:tabs>
+          <w:tab w:leader="none" w:pos="709" w:val="left"/>
           <w:tab w:leader="none" w:pos="915" w:val="left"/>
           <w:tab w:leader="none" w:pos="1110" w:val="left"/>
           <w:tab w:leader="none" w:pos="1635" w:val="left"/>
@@ -361,6 +388,7 @@
         <w:tab/>
         <w:tab/>
         <w:tab/>
+        <w:tab/>
         <w:t>palissage =&gt; juin à août</w:t>
       </w:r>
     </w:p>
@@ -368,6 +396,7 @@
       <w:pPr>
         <w:pStyle w:val="style0"/>
         <w:tabs>
+          <w:tab w:leader="none" w:pos="709" w:val="left"/>
           <w:tab w:leader="none" w:pos="915" w:val="left"/>
           <w:tab w:leader="none" w:pos="1110" w:val="left"/>
           <w:tab w:leader="none" w:pos="1635" w:val="left"/>
@@ -380,6 +409,7 @@
         <w:tab/>
         <w:tab/>
         <w:tab/>
+        <w:tab/>
         <w:t>vendanges =&gt; septembre</w:t>
       </w:r>
     </w:p>
@@ -387,6 +417,7 @@
       <w:pPr>
         <w:pStyle w:val="style0"/>
         <w:tabs>
+          <w:tab w:leader="none" w:pos="709" w:val="left"/>
           <w:tab w:leader="none" w:pos="915" w:val="left"/>
           <w:tab w:leader="none" w:pos="1110" w:val="left"/>
           <w:tab w:leader="none" w:pos="1635" w:val="left"/>
@@ -399,6 +430,7 @@
         <w:tab/>
         <w:tab/>
         <w:tab/>
+        <w:tab/>
         <w:t>entretien =&gt; octobre à décembre</w:t>
       </w:r>
     </w:p>
@@ -406,6 +438,7 @@
       <w:pPr>
         <w:pStyle w:val="style0"/>
         <w:tabs>
+          <w:tab w:leader="none" w:pos="709" w:val="left"/>
           <w:tab w:leader="none" w:pos="915" w:val="left"/>
           <w:tab w:leader="none" w:pos="1110" w:val="left"/>
           <w:tab w:leader="none" w:pos="1635" w:val="left"/>
@@ -418,6 +451,7 @@
         <w:tab/>
         <w:tab/>
         <w:tab/>
+        <w:tab/>
         <w:t>travail à la cave</w:t>
       </w:r>
     </w:p>
@@ -425,6 +459,7 @@
       <w:pPr>
         <w:pStyle w:val="style0"/>
         <w:tabs>
+          <w:tab w:leader="none" w:pos="709" w:val="left"/>
           <w:tab w:leader="none" w:pos="915" w:val="left"/>
           <w:tab w:leader="none" w:pos="1110" w:val="left"/>
           <w:tab w:leader="none" w:pos="1635" w:val="left"/>
@@ -458,12 +493,14 @@
       <w:pPr>
         <w:pStyle w:val="style0"/>
         <w:tabs>
+          <w:tab w:leader="none" w:pos="709" w:val="left"/>
           <w:tab w:leader="none" w:pos="2970" w:val="left"/>
         </w:tabs>
       </w:pPr>
       <w:r>
         <w:rPr/>
         <w:tab/>
+        <w:tab/>
         <w:t>Asso ?</w:t>
       </w:r>
     </w:p>
@@ -471,12 +508,14 @@
       <w:pPr>
         <w:pStyle w:val="style0"/>
         <w:tabs>
+          <w:tab w:leader="none" w:pos="709" w:val="left"/>
           <w:tab w:leader="none" w:pos="1395" w:val="left"/>
         </w:tabs>
       </w:pPr>
       <w:r>
         <w:rPr/>
         <w:tab/>
+        <w:tab/>
         <w:t>lieux de production : cave =&gt; octobre à décembre</w:t>
       </w:r>
     </w:p>
@@ -484,22 +523,28 @@
       <w:pPr>
         <w:pStyle w:val="style0"/>
         <w:tabs>
+          <w:tab w:leader="none" w:pos="709" w:val="left"/>
           <w:tab w:leader="none" w:pos="1395" w:val="left"/>
           <w:tab w:leader="none" w:pos="3330" w:val="left"/>
-        </w:tabs>
-      </w:pPr>
-      <w:r>
-        <w:rPr/>
-        <w:tab/>
-        <w:tab/>
-        <w:t xml:space="preserve">  autre ?</w:t>
-        <w:tab/>
-      </w:r>
-    </w:p>
-    <w:p>
-      <w:pPr>
-        <w:pStyle w:val="style0"/>
-        <w:tabs>
+          <w:tab w:leader="none" w:pos="3450" w:val="left"/>
+        </w:tabs>
+      </w:pPr>
+      <w:r>
+        <w:rPr/>
+        <w:tab/>
+        <w:tab/>
+        <w:t xml:space="preserve">  </w:t>
+        <w:tab/>
+        <w:tab/>
+        <w:t>autre ?</w:t>
+        <w:tab/>
+      </w:r>
+    </w:p>
+    <w:p>
+      <w:pPr>
+        <w:pStyle w:val="style0"/>
+        <w:tabs>
+          <w:tab w:leader="none" w:pos="709" w:val="left"/>
           <w:tab w:leader="none" w:pos="1395" w:val="left"/>
           <w:tab w:leader="none" w:pos="3330" w:val="left"/>
         </w:tabs>
@@ -507,6 +552,7 @@
       <w:r>
         <w:rPr/>
         <w:tab/>
+        <w:tab/>
         <w:t>lieux de réunion =&gt; asso ?</w:t>
       </w:r>
     </w:p>
@@ -514,6 +560,7 @@
       <w:pPr>
         <w:pStyle w:val="style0"/>
         <w:tabs>
+          <w:tab w:leader="none" w:pos="709" w:val="left"/>
           <w:tab w:leader="none" w:pos="1395" w:val="left"/>
           <w:tab w:leader="none" w:pos="3330" w:val="left"/>
         </w:tabs>
@@ -526,6 +573,7 @@
       <w:pPr>
         <w:pStyle w:val="style0"/>
         <w:tabs>
+          <w:tab w:leader="none" w:pos="709" w:val="left"/>
           <w:tab w:leader="none" w:pos="1395" w:val="left"/>
           <w:tab w:leader="none" w:pos="3330" w:val="left"/>
         </w:tabs>
@@ -538,6 +586,7 @@
       <w:pPr>
         <w:pStyle w:val="style0"/>
         <w:tabs>
+          <w:tab w:leader="none" w:pos="709" w:val="left"/>
           <w:tab w:leader="none" w:pos="1395" w:val="left"/>
           <w:tab w:leader="none" w:pos="3330" w:val="left"/>
         </w:tabs>
@@ -551,6 +600,7 @@
       <w:pPr>
         <w:pStyle w:val="style0"/>
         <w:tabs>
+          <w:tab w:leader="none" w:pos="709" w:val="left"/>
           <w:tab w:leader="none" w:pos="1395" w:val="left"/>
           <w:tab w:leader="none" w:pos="2055" w:val="left"/>
         </w:tabs>
@@ -559,6 +609,7 @@
         <w:rPr/>
         <w:tab/>
         <w:tab/>
+        <w:tab/>
         <w:t>un pressoir horizontal</w:t>
       </w:r>
     </w:p>
@@ -566,6 +617,7 @@
       <w:pPr>
         <w:pStyle w:val="style0"/>
         <w:tabs>
+          <w:tab w:leader="none" w:pos="709" w:val="left"/>
           <w:tab w:leader="none" w:pos="1200" w:val="left"/>
           <w:tab w:leader="none" w:pos="2070" w:val="left"/>
         </w:tabs>
@@ -574,25 +626,32 @@
         <w:rPr/>
         <w:tab/>
         <w:tab/>
-        <w:t>4 cuves en in ox de 15 hl</w:t>
-      </w:r>
-    </w:p>
-    <w:p>
-      <w:pPr>
-        <w:pStyle w:val="style0"/>
-        <w:tabs>
+        <w:tab/>
+        <w:t>4 cuves en in ox de 15 hlcollecter, stocker, traiter et diffuser de l'information</w:t>
+      </w:r>
+    </w:p>
+    <w:p>
+      <w:pPr>
+        <w:pStyle w:val="style0"/>
+        <w:tabs>
+          <w:tab w:leader="none" w:pos="709" w:val="left"/>
           <w:tab w:leader="none" w:pos="1200" w:val="left"/>
           <w:tab w:leader="none" w:pos="2070" w:val="left"/>
         </w:tabs>
       </w:pPr>
       <w:r>
         <w:rPr/>
-      </w:r>
-    </w:p>
-    <w:p>
-      <w:pPr>
-        <w:pStyle w:val="style0"/>
-        <w:tabs>
+        <w:tab/>
+        <w:tab/>
+        <w:tab/>
+        <w:t>bouteilles en verre</w:t>
+      </w:r>
+    </w:p>
+    <w:p>
+      <w:pPr>
+        <w:pStyle w:val="style0"/>
+        <w:tabs>
+          <w:tab w:leader="none" w:pos="709" w:val="left"/>
           <w:tab w:leader="none" w:pos="1200" w:val="left"/>
           <w:tab w:leader="none" w:pos="2070" w:val="left"/>
         </w:tabs>
@@ -605,6 +664,20 @@
       <w:pPr>
         <w:pStyle w:val="style0"/>
         <w:tabs>
+          <w:tab w:leader="none" w:pos="709" w:val="left"/>
+          <w:tab w:leader="none" w:pos="1200" w:val="left"/>
+          <w:tab w:leader="none" w:pos="2070" w:val="left"/>
+        </w:tabs>
+      </w:pPr>
+      <w:r>
+        <w:rPr/>
+      </w:r>
+    </w:p>
+    <w:p>
+      <w:pPr>
+        <w:pStyle w:val="style0"/>
+        <w:tabs>
+          <w:tab w:leader="none" w:pos="709" w:val="left"/>
           <w:tab w:leader="none" w:pos="915" w:val="left"/>
           <w:tab w:leader="none" w:pos="1110" w:val="left"/>
           <w:tab w:leader="none" w:pos="1635" w:val="left"/>
@@ -649,7 +722,6 @@
         <w:rPr/>
         <w:tab/>
         <w:tab/>
-        <w:tab/>
         <w:t>Office de Tourisme</w:t>
       </w:r>
     </w:p>
@@ -661,7 +733,6 @@
         <w:rPr/>
         <w:tab/>
         <w:tab/>
-        <w:tab/>
         <w:t>Association Clos Pas Saint Maurice</w:t>
         <w:tab/>
       </w:r>
@@ -670,12 +741,15 @@
       <w:pPr>
         <w:pStyle w:val="style0"/>
         <w:tabs>
+          <w:tab w:leader="none" w:pos="709" w:val="left"/>
           <w:tab w:leader="none" w:pos="1155" w:val="left"/>
         </w:tabs>
       </w:pPr>
       <w:r>
         <w:rPr/>
         <w:tab/>
+        <w:tab/>
+        <w:tab/>
         <w:t>laboratoire d’œnologie pour contrôle élaboration vin</w:t>
       </w:r>
     </w:p>
@@ -683,12 +757,43 @@
       <w:pPr>
         <w:pStyle w:val="style0"/>
         <w:tabs>
+          <w:tab w:leader="none" w:pos="709" w:val="left"/>
           <w:tab w:leader="none" w:pos="1155" w:val="left"/>
         </w:tabs>
       </w:pPr>
       <w:r>
         <w:rPr/>
         <w:tab/>
+        <w:t>partenaires :</w:t>
+      </w:r>
+    </w:p>
+    <w:p>
+      <w:pPr>
+        <w:pStyle w:val="style0"/>
+        <w:tabs>
+          <w:tab w:leader="none" w:pos="709" w:val="left"/>
+          <w:tab w:leader="none" w:pos="1155" w:val="left"/>
+        </w:tabs>
+      </w:pPr>
+      <w:r>
+        <w:rPr/>
+        <w:tab/>
+        <w:tab/>
+        <w:tab/>
+        <w:t>chambre d'agriculture ?</w:t>
+      </w:r>
+    </w:p>
+    <w:p>
+      <w:pPr>
+        <w:pStyle w:val="style0"/>
+        <w:tabs>
+          <w:tab w:leader="none" w:pos="709" w:val="left"/>
+          <w:tab w:leader="none" w:pos="1155" w:val="left"/>
+        </w:tabs>
+      </w:pPr>
+      <w:r>
+        <w:rPr/>
+        <w:tab/>
         <w:t>salariés :</w:t>
       </w:r>
     </w:p>
@@ -696,6 +801,7 @@
       <w:pPr>
         <w:pStyle w:val="style0"/>
         <w:tabs>
+          <w:tab w:leader="none" w:pos="709" w:val="left"/>
           <w:tab w:leader="none" w:pos="1155" w:val="left"/>
         </w:tabs>
       </w:pPr>
@@ -711,6 +817,7 @@
       <w:pPr>
         <w:pStyle w:val="style0"/>
         <w:tabs>
+          <w:tab w:leader="none" w:pos="709" w:val="left"/>
           <w:tab w:leader="none" w:pos="1155" w:val="left"/>
         </w:tabs>
       </w:pPr>
@@ -724,6 +831,7 @@
       <w:pPr>
         <w:pStyle w:val="style0"/>
         <w:tabs>
+          <w:tab w:leader="none" w:pos="709" w:val="left"/>
           <w:tab w:leader="none" w:pos="1155" w:val="left"/>
         </w:tabs>
       </w:pPr>
@@ -739,6 +847,7 @@
       <w:pPr>
         <w:pStyle w:val="style0"/>
         <w:tabs>
+          <w:tab w:leader="none" w:pos="709" w:val="left"/>
           <w:tab w:leader="none" w:pos="1155" w:val="left"/>
         </w:tabs>
       </w:pPr>
@@ -754,6 +863,7 @@
       <w:pPr>
         <w:pStyle w:val="style0"/>
         <w:tabs>
+          <w:tab w:leader="none" w:pos="709" w:val="left"/>
           <w:tab w:leader="none" w:pos="1155" w:val="left"/>
         </w:tabs>
       </w:pPr>
@@ -770,6 +880,7 @@
       <w:pPr>
         <w:pStyle w:val="style0"/>
         <w:tabs>
+          <w:tab w:leader="none" w:pos="709" w:val="left"/>
           <w:tab w:leader="none" w:pos="1155" w:val="left"/>
         </w:tabs>
       </w:pPr>
@@ -812,6 +923,7 @@
       <w:pPr>
         <w:pStyle w:val="style0"/>
         <w:tabs>
+          <w:tab w:leader="none" w:pos="709" w:val="left"/>
           <w:tab w:leader="none" w:pos="2310" w:val="left"/>
         </w:tabs>
       </w:pPr>
@@ -819,6 +931,7 @@
         <w:rPr/>
         <w:tab/>
         <w:tab/>
+        <w:tab/>
         <w:t>salons</w:t>
       </w:r>
     </w:p>
@@ -826,6 +939,7 @@
       <w:pPr>
         <w:pStyle w:val="style0"/>
         <w:tabs>
+          <w:tab w:leader="none" w:pos="709" w:val="left"/>
           <w:tab w:leader="none" w:pos="2340" w:val="left"/>
         </w:tabs>
       </w:pPr>
@@ -833,6 +947,7 @@
         <w:rPr/>
         <w:tab/>
         <w:tab/>
+        <w:tab/>
         <w:t>brocante</w:t>
       </w:r>
     </w:p>
@@ -840,6 +955,7 @@
       <w:pPr>
         <w:pStyle w:val="style0"/>
         <w:tabs>
+          <w:tab w:leader="none" w:pos="709" w:val="left"/>
           <w:tab w:leader="none" w:pos="2325" w:val="left"/>
         </w:tabs>
       </w:pPr>
@@ -847,6 +963,7 @@
         <w:rPr/>
         <w:tab/>
         <w:tab/>
+        <w:tab/>
         <w:t>journées portes ouvertes</w:t>
       </w:r>
     </w:p>
@@ -854,6 +971,7 @@
       <w:pPr>
         <w:pStyle w:val="style0"/>
         <w:tabs>
+          <w:tab w:leader="none" w:pos="709" w:val="left"/>
           <w:tab w:leader="none" w:pos="2325" w:val="left"/>
         </w:tabs>
       </w:pPr>
@@ -861,6 +979,7 @@
         <w:rPr/>
         <w:tab/>
         <w:tab/>
+        <w:tab/>
         <w:t>Festival des Vendanges</w:t>
       </w:r>
     </w:p>
@@ -868,12 +987,14 @@
       <w:pPr>
         <w:pStyle w:val="style0"/>
         <w:tabs>
+          <w:tab w:leader="none" w:pos="709" w:val="left"/>
           <w:tab w:leader="none" w:pos="2175" w:val="left"/>
         </w:tabs>
       </w:pPr>
       <w:r>
         <w:rPr/>
         <w:tab/>
+        <w:tab/>
         <w:t>outil informatique :</w:t>
       </w:r>
     </w:p>
@@ -881,6 +1002,7 @@
       <w:pPr>
         <w:pStyle w:val="style0"/>
         <w:tabs>
+          <w:tab w:leader="none" w:pos="709" w:val="left"/>
           <w:tab w:leader="none" w:pos="2325" w:val="left"/>
         </w:tabs>
       </w:pPr>
@@ -888,6 +1010,7 @@
         <w:rPr/>
         <w:tab/>
         <w:tab/>
+        <w:tab/>
         <w:t>site internet</w:t>
       </w:r>
     </w:p>
@@ -895,19 +1018,22 @@
       <w:pPr>
         <w:pStyle w:val="style0"/>
         <w:tabs>
+          <w:tab w:leader="none" w:pos="709" w:val="left"/>
           <w:tab w:leader="none" w:pos="2175" w:val="left"/>
         </w:tabs>
       </w:pPr>
       <w:r>
         <w:rPr/>
         <w:tab/>
-        <w:t>outil papier :</w:t>
-      </w:r>
-    </w:p>
-    <w:p>
-      <w:pPr>
-        <w:pStyle w:val="style0"/>
-        <w:tabs>
+        <w:tab/>
+        <w:t>outil papier :collecter, stocker, traiter et diffuser de l'information</w:t>
+      </w:r>
+    </w:p>
+    <w:p>
+      <w:pPr>
+        <w:pStyle w:val="style0"/>
+        <w:tabs>
+          <w:tab w:leader="none" w:pos="709" w:val="left"/>
           <w:tab w:leader="none" w:pos="2325" w:val="left"/>
         </w:tabs>
       </w:pPr>
@@ -915,6 +1041,7 @@
         <w:rPr/>
         <w:tab/>
         <w:tab/>
+        <w:tab/>
         <w:t>prospectus de pub ?</w:t>
       </w:r>
     </w:p>
@@ -922,6 +1049,7 @@
       <w:pPr>
         <w:pStyle w:val="style0"/>
         <w:tabs>
+          <w:tab w:leader="none" w:pos="709" w:val="left"/>
           <w:tab w:leader="none" w:pos="2325" w:val="left"/>
         </w:tabs>
       </w:pPr>
@@ -929,6 +1057,7 @@
         <w:rPr/>
         <w:tab/>
         <w:tab/>
+        <w:tab/>
         <w:t>parution dans des journaux ?</w:t>
       </w:r>
     </w:p>
@@ -1077,12 +1206,14 @@
       <w:pPr>
         <w:pStyle w:val="style0"/>
         <w:tabs>
+          <w:tab w:leader="none" w:pos="709" w:val="left"/>
           <w:tab w:leader="none" w:pos="1290" w:val="left"/>
         </w:tabs>
       </w:pPr>
       <w:r>
         <w:rPr/>
         <w:tab/>
+        <w:tab/>
         <w:t>qui rapporte quoi à qui ?</w:t>
       </w:r>
     </w:p>
@@ -1090,6 +1221,7 @@
       <w:pPr>
         <w:pStyle w:val="style0"/>
         <w:tabs>
+          <w:tab w:leader="none" w:pos="709" w:val="left"/>
           <w:tab w:leader="none" w:pos="1260" w:val="left"/>
           <w:tab w:leader="none" w:pos="1290" w:val="left"/>
         </w:tabs>
@@ -1098,29 +1230,96 @@
         <w:rPr/>
         <w:tab/>
         <w:tab/>
+        <w:tab/>
         <w:t>qui paie qui et quoi ?</w:t>
       </w:r>
     </w:p>
     <w:p>
       <w:pPr>
         <w:pStyle w:val="style0"/>
-      </w:pPr>
-      <w:r>
-        <w:rPr/>
-      </w:r>
-    </w:p>
-    <w:p>
-      <w:pPr>
-        <w:pStyle w:val="style0"/>
-      </w:pPr>
-      <w:r>
-        <w:rPr/>
-      </w:r>
-    </w:p>
-    <w:p>
-      <w:pPr>
-        <w:pStyle w:val="style0"/>
-        <w:tabs>
+        <w:tabs>
+          <w:tab w:leader="none" w:pos="709" w:val="left"/>
+          <w:tab w:leader="none" w:pos="1260" w:val="left"/>
+          <w:tab w:leader="none" w:pos="1290" w:val="left"/>
+        </w:tabs>
+      </w:pPr>
+      <w:r>
+        <w:rPr/>
+      </w:r>
+    </w:p>
+    <w:p>
+      <w:pPr>
+        <w:pStyle w:val="style0"/>
+        <w:tabs>
+          <w:tab w:leader="none" w:pos="709" w:val="left"/>
+          <w:tab w:leader="none" w:pos="1260" w:val="left"/>
+          <w:tab w:leader="none" w:pos="1290" w:val="left"/>
+        </w:tabs>
+      </w:pPr>
+      <w:r>
+        <w:rPr/>
+        <w:t>Risques phytosanitaires =&gt; mildiou</w:t>
+      </w:r>
+    </w:p>
+    <w:p>
+      <w:pPr>
+        <w:pStyle w:val="style0"/>
+        <w:tabs>
+          <w:tab w:leader="none" w:pos="709" w:val="left"/>
+          <w:tab w:leader="none" w:pos="1260" w:val="left"/>
+          <w:tab w:leader="none" w:pos="1290" w:val="left"/>
+          <w:tab w:leader="none" w:pos="2670" w:val="left"/>
+        </w:tabs>
+      </w:pPr>
+      <w:r>
+        <w:rPr/>
+        <w:tab/>
+        <w:tab/>
+        <w:tab/>
+        <w:tab/>
+        <w:t>oïdium</w:t>
+      </w:r>
+    </w:p>
+    <w:p>
+      <w:pPr>
+        <w:pStyle w:val="style0"/>
+        <w:tabs>
+          <w:tab w:leader="none" w:pos="709" w:val="left"/>
+          <w:tab w:leader="none" w:pos="1260" w:val="left"/>
+          <w:tab w:leader="none" w:pos="1290" w:val="left"/>
+          <w:tab w:leader="none" w:pos="2670" w:val="left"/>
+        </w:tabs>
+      </w:pPr>
+      <w:r>
+        <w:rPr/>
+        <w:tab/>
+        <w:tab/>
+        <w:tab/>
+        <w:tab/>
+        <w:t>black-rot</w:t>
+      </w:r>
+    </w:p>
+    <w:p>
+      <w:pPr>
+        <w:pStyle w:val="style0"/>
+      </w:pPr>
+      <w:r>
+        <w:rPr/>
+      </w:r>
+    </w:p>
+    <w:p>
+      <w:pPr>
+        <w:pStyle w:val="style0"/>
+      </w:pPr>
+      <w:r>
+        <w:rPr/>
+      </w:r>
+    </w:p>
+    <w:p>
+      <w:pPr>
+        <w:pStyle w:val="style0"/>
+        <w:tabs>
+          <w:tab w:leader="none" w:pos="709" w:val="left"/>
           <w:tab w:leader="none" w:pos="1395" w:val="left"/>
           <w:tab w:leader="none" w:pos="3330" w:val="left"/>
         </w:tabs>
@@ -1134,12 +1333,14 @@
       <w:pPr>
         <w:pStyle w:val="style0"/>
         <w:tabs>
+          <w:tab w:leader="none" w:pos="709" w:val="left"/>
           <w:tab w:leader="none" w:pos="1395" w:val="left"/>
           <w:tab w:leader="none" w:pos="2370" w:val="left"/>
         </w:tabs>
       </w:pPr>
       <w:r>
         <w:rPr/>
+        <w:tab/>
         <w:tab/>
         <w:tab/>
         <w:t xml:space="preserve">site internet de la ville </w:t>
@@ -1147,6 +1348,7 @@
       <w:hyperlink r:id="rId2">
         <w:r>
           <w:rPr>
+            <w:rStyle w:val="style15"/>
             <w:rStyle w:val="style15"/>
           </w:rPr>
           <w:t>http://www.suresnes.fr</w:t>
@@ -1157,6 +1359,7 @@
       <w:pPr>
         <w:pStyle w:val="style0"/>
         <w:tabs>
+          <w:tab w:leader="none" w:pos="709" w:val="left"/>
           <w:tab w:leader="none" w:pos="1395" w:val="left"/>
           <w:tab w:leader="none" w:pos="2370" w:val="left"/>
         </w:tabs>
@@ -1170,6 +1373,7 @@
       <w:pPr>
         <w:pStyle w:val="style0"/>
         <w:tabs>
+          <w:tab w:leader="none" w:pos="709" w:val="left"/>
           <w:tab w:leader="none" w:pos="1395" w:val="left"/>
           <w:tab w:leader="none" w:pos="2370" w:val="left"/>
         </w:tabs>
@@ -1182,6 +1386,7 @@
       <w:pPr>
         <w:pStyle w:val="style0"/>
         <w:tabs>
+          <w:tab w:leader="none" w:pos="709" w:val="left"/>
           <w:tab w:leader="none" w:pos="1395" w:val="left"/>
           <w:tab w:leader="none" w:pos="2370" w:val="left"/>
         </w:tabs>
@@ -1219,7 +1424,7 @@
       </w:pPr>
       <w:r>
         <w:rPr/>
-        <w:t>Liens entre asso et OT si asso s'occupe de commercialiser le vin ?</w:t>
+        <w:t>Liens entre asso et OT si asso s'occupe de commercialiser le vin ?http://www.vignevin.com</w:t>
       </w:r>
     </w:p>
     <w:p>
@@ -1255,6 +1460,15 @@
       </w:pPr>
       <w:r>
         <w:rPr/>
+        <w:t>Où se fait la mise en bouteille ?</w:t>
+      </w:r>
+    </w:p>
+    <w:p>
+      <w:pPr>
+        <w:pStyle w:val="style0"/>
+      </w:pPr>
+      <w:r>
+        <w:rPr/>
         <w:t>A qui vont les bénéfices ?</w:t>
       </w:r>
     </w:p>
@@ -1355,6 +1569,292 @@
       <w:r>
         <w:rPr/>
         <w:t>Comment se compose l'asso ?</w:t>
+      </w:r>
+    </w:p>
+    <w:p>
+      <w:pPr>
+        <w:pStyle w:val="style0"/>
+      </w:pPr>
+      <w:r>
+        <w:rPr/>
+        <w:t>Qui a quel droit ?</w:t>
+      </w:r>
+    </w:p>
+    <w:p>
+      <w:pPr>
+        <w:pStyle w:val="style0"/>
+      </w:pPr>
+      <w:r>
+        <w:rPr/>
+        <w:t>Quels financements pour la production du vin ? Budget de la mairie ? Quelles proportions ?</w:t>
+      </w:r>
+    </w:p>
+    <w:p>
+      <w:pPr>
+        <w:pStyle w:val="style0"/>
+      </w:pPr>
+      <w:r>
+        <w:rPr/>
+        <w:t>Autres partenaires ?</w:t>
+      </w:r>
+    </w:p>
+    <w:p>
+      <w:pPr>
+        <w:pStyle w:val="style0"/>
+      </w:pPr>
+      <w:r>
+        <w:rPr/>
+      </w:r>
+    </w:p>
+    <w:p>
+      <w:pPr>
+        <w:pStyle w:val="style0"/>
+      </w:pPr>
+      <w:r>
+        <w:rPr/>
+      </w:r>
+    </w:p>
+    <w:p>
+      <w:pPr>
+        <w:pStyle w:val="style0"/>
+      </w:pPr>
+      <w:r>
+        <w:rPr/>
+        <w:t xml:space="preserve">SI : </w:t>
+      </w:r>
+    </w:p>
+    <w:p>
+      <w:pPr>
+        <w:pStyle w:val="style0"/>
+      </w:pPr>
+      <w:r>
+        <w:rPr/>
+        <w:tab/>
+        <w:t>collecter</w:t>
+      </w:r>
+    </w:p>
+    <w:p>
+      <w:pPr>
+        <w:pStyle w:val="style0"/>
+      </w:pPr>
+      <w:r>
+        <w:rPr/>
+        <w:tab/>
+        <w:t>stocker</w:t>
+      </w:r>
+    </w:p>
+    <w:p>
+      <w:pPr>
+        <w:pStyle w:val="style0"/>
+      </w:pPr>
+      <w:r>
+        <w:rPr/>
+        <w:tab/>
+        <w:t>traiter</w:t>
+      </w:r>
+    </w:p>
+    <w:p>
+      <w:pPr>
+        <w:pStyle w:val="style0"/>
+      </w:pPr>
+      <w:r>
+        <w:rPr/>
+        <w:tab/>
+        <w:t>diffuser</w:t>
+      </w:r>
+    </w:p>
+    <w:p>
+      <w:pPr>
+        <w:pStyle w:val="style0"/>
+      </w:pPr>
+      <w:r>
+        <w:rPr/>
+        <w:tab/>
+        <w:t>sert de bases aux décisions</w:t>
+      </w:r>
+    </w:p>
+    <w:p>
+      <w:pPr>
+        <w:pStyle w:val="style0"/>
+      </w:pPr>
+      <w:r>
+        <w:rPr/>
+      </w:r>
+    </w:p>
+    <w:p>
+      <w:pPr>
+        <w:pStyle w:val="style0"/>
+      </w:pPr>
+      <w:r>
+        <w:rPr/>
+        <w:tab/>
+        <w:t>sous-système technique : logiciels</w:t>
+      </w:r>
+    </w:p>
+    <w:p>
+      <w:pPr>
+        <w:pStyle w:val="style0"/>
+      </w:pPr>
+      <w:r>
+        <w:rPr/>
+        <w:tab/>
+        <w:tab/>
+        <w:tab/>
+        <w:tab/>
+        <w:tab/>
+        <w:t>dépendants d'un SI ?</w:t>
+      </w:r>
+    </w:p>
+    <w:p>
+      <w:pPr>
+        <w:pStyle w:val="style0"/>
+        <w:tabs>
+          <w:tab w:leader="none" w:pos="709" w:val="left"/>
+          <w:tab w:leader="none" w:pos="3555" w:val="left"/>
+        </w:tabs>
+      </w:pPr>
+      <w:r>
+        <w:rPr/>
+        <w:tab/>
+        <w:tab/>
+        <w:t>indépendants au vignoble ?</w:t>
+      </w:r>
+    </w:p>
+    <w:p>
+      <w:pPr>
+        <w:pStyle w:val="style0"/>
+      </w:pPr>
+      <w:r>
+        <w:rPr/>
+        <w:tab/>
+        <w:tab/>
+        <w:tab/>
+        <w:tab/>
+        <w:tab/>
+        <w:t>Site internet</w:t>
+      </w:r>
+    </w:p>
+    <w:p>
+      <w:pPr>
+        <w:pStyle w:val="style0"/>
+        <w:tabs>
+          <w:tab w:leader="none" w:pos="709" w:val="left"/>
+          <w:tab w:leader="none" w:pos="3180" w:val="left"/>
+        </w:tabs>
+      </w:pPr>
+      <w:r>
+        <w:rPr/>
+        <w:tab/>
+        <w:tab/>
+        <w:t>processus</w:t>
+      </w:r>
+    </w:p>
+    <w:p>
+      <w:pPr>
+        <w:pStyle w:val="style0"/>
+        <w:tabs>
+          <w:tab w:leader="none" w:pos="709" w:val="left"/>
+          <w:tab w:leader="none" w:pos="3180" w:val="left"/>
+        </w:tabs>
+      </w:pPr>
+      <w:r>
+        <w:rPr/>
+        <w:tab/>
+        <w:tab/>
+        <w:t>bases de données</w:t>
+      </w:r>
+    </w:p>
+    <w:p>
+      <w:pPr>
+        <w:pStyle w:val="style0"/>
+      </w:pPr>
+      <w:r>
+        <w:rPr/>
+        <w:tab/>
+        <w:tab/>
+      </w:r>
+    </w:p>
+    <w:p>
+      <w:pPr>
+        <w:pStyle w:val="style0"/>
+      </w:pPr>
+      <w:r>
+        <w:rPr/>
+        <w:tab/>
+        <w:t>flux entre les deux</w:t>
+      </w:r>
+    </w:p>
+    <w:p>
+      <w:pPr>
+        <w:pStyle w:val="style0"/>
+      </w:pPr>
+      <w:r>
+        <w:rPr/>
+      </w:r>
+    </w:p>
+    <w:p>
+      <w:pPr>
+        <w:pStyle w:val="style0"/>
+      </w:pPr>
+      <w:r>
+        <w:rPr/>
+        <w:tab/>
+        <w:t>sous-système social : structures organisationnelles</w:t>
+      </w:r>
+    </w:p>
+    <w:p>
+      <w:pPr>
+        <w:pStyle w:val="style0"/>
+      </w:pPr>
+      <w:r>
+        <w:rPr/>
+        <w:tab/>
+        <w:tab/>
+        <w:tab/>
+        <w:tab/>
+        <w:t>personnel</w:t>
+      </w:r>
+    </w:p>
+    <w:p>
+      <w:pPr>
+        <w:pStyle w:val="style0"/>
+      </w:pPr>
+      <w:r>
+        <w:rPr/>
+        <w:tab/>
+        <w:tab/>
+        <w:tab/>
+        <w:tab/>
+        <w:t>acteurs</w:t>
+      </w:r>
+    </w:p>
+    <w:p>
+      <w:pPr>
+        <w:pStyle w:val="style0"/>
+      </w:pPr>
+      <w:r>
+        <w:rPr/>
+        <w:tab/>
+        <w:tab/>
+        <w:tab/>
+      </w:r>
+    </w:p>
+    <w:p>
+      <w:pPr>
+        <w:pStyle w:val="style0"/>
+      </w:pPr>
+      <w:r>
+        <w:rPr/>
+        <w:t>Quelle problématique ? Solution pour développement durable ? Vin bio ?</w:t>
+      </w:r>
+    </w:p>
+    <w:p>
+      <w:pPr>
+        <w:pStyle w:val="style0"/>
+      </w:pPr>
+      <w:r>
+        <w:rPr/>
+        <w:tab/>
       </w:r>
     </w:p>
     <w:p>
@@ -1387,6 +1887,7 @@
       <w:pgNumType w:fmt="decimal"/>
       <w:formProt w:val="false"/>
       <w:textDirection w:val="lrTb"/>
+      <w:docGrid w:charSpace="0" w:linePitch="240" w:type="default"/>
     </w:sectPr>
   </w:body>
 </w:document>
@@ -1403,13 +1904,11 @@
         <w:tab w:leader="none" w:pos="709" w:val="left"/>
       </w:tabs>
       <w:suppressAutoHyphens w:val="true"/>
-      <w:kinsoku w:val="true"/>
       <w:overflowPunct w:val="true"/>
-      <w:autoSpaceDE w:val="true"/>
     </w:pPr>
     <w:rPr>
       <w:rFonts w:ascii="Liberation Serif" w:cs="DejaVu Sans" w:eastAsia="Droid Sans" w:hAnsi="Liberation Serif"/>
-      <w:color w:val="auto"/>
+      <w:color w:val="00000A"/>
       <w:sz w:val="24"/>
       <w:szCs w:val="24"/>
       <w:lang w:bidi="hi-IN" w:eastAsia="zh-CN" w:val="fr-FR"/>

</xml_diff>